<commit_message>
Started writing 4th stage report
</commit_message>
<xml_diff>
--- a/reports/stage4/G_03_stage4.docx
+++ b/reports/stage4/G_03_stage4.docx
@@ -296,7 +296,7 @@
                         </a:effectLst>
                         <a:extLst>
                           <a:ext uri="{909E8E84-426E-40dd-AFC4-6F175D3DCCD1}">
-                            <a14:hiddenFill xmlns="" xmlns:mo="http://schemas.microsoft.com/office/mac/office/2008/main" xmlns:mv="urn:schemas-microsoft-com:mac:vml" xmlns:o="urn:schemas-microsoft-com:office:office" xmlns:v="urn:schemas-microsoft-com:vml" xmlns:w10="urn:schemas-microsoft-com:office:word" xmlns:w="http://schemas.openxmlformats.org/wordprocessingml/2006/main" xmlns:a14="http://schemas.microsoft.com/office/drawing/2010/main">
+                            <a14:hiddenFill xmlns:a14="http://schemas.microsoft.com/office/drawing/2010/main" xmlns:w="http://schemas.openxmlformats.org/wordprocessingml/2006/main" xmlns:w10="urn:schemas-microsoft-com:office:word" xmlns:v="urn:schemas-microsoft-com:vml" xmlns:o="urn:schemas-microsoft-com:office:office" xmlns:mv="urn:schemas-microsoft-com:mac:vml" xmlns:mo="http://schemas.microsoft.com/office/mac/office/2008/main" xmlns="">
                               <a:noFill/>
                             </a14:hiddenFill>
                           </a:ext>
@@ -374,7 +374,7 @@
           <w:sz w:val="40"/>
           <w:lang w:val="pt-PT"/>
         </w:rPr>
-        <w:t>1</w:t>
+        <w:t>4</w:t>
       </w:r>
       <w:r>
         <w:rPr>
@@ -385,6 +385,7 @@
         </w:rPr>
         <w:t xml:space="preserve">: </w:t>
       </w:r>
+      <w:proofErr w:type="spellStart"/>
       <w:r>
         <w:rPr>
           <w:rFonts w:ascii="Arial" w:hAnsi="Arial"/>
@@ -392,9 +393,9 @@
           <w:sz w:val="40"/>
           <w:lang w:val="pt-PT"/>
         </w:rPr>
-        <w:t xml:space="preserve">Project </w:t>
-      </w:r>
-      <w:proofErr w:type="spellStart"/>
+        <w:t>Functional</w:t>
+      </w:r>
+      <w:proofErr w:type="spellEnd"/>
       <w:r>
         <w:rPr>
           <w:rFonts w:ascii="Arial" w:hAnsi="Arial"/>
@@ -402,7 +403,17 @@
           <w:sz w:val="40"/>
           <w:lang w:val="pt-PT"/>
         </w:rPr>
-        <w:t>proposal</w:t>
+        <w:t xml:space="preserve"> </w:t>
+      </w:r>
+      <w:proofErr w:type="spellStart"/>
+      <w:r>
+        <w:rPr>
+          <w:rFonts w:ascii="Arial" w:hAnsi="Arial"/>
+          <w:color w:val="365F91" w:themeColor="accent1" w:themeShade="BF"/>
+          <w:sz w:val="40"/>
+          <w:lang w:val="pt-PT"/>
+        </w:rPr>
+        <w:t>Prototype</w:t>
       </w:r>
       <w:proofErr w:type="spellEnd"/>
     </w:p>
@@ -1300,7 +1311,7 @@
         <w:rPr>
           <w:rFonts w:ascii="Arial" w:hAnsi="Arial"/>
         </w:rPr>
-        <w:t>09</w:t>
+        <w:t>11</w:t>
       </w:r>
       <w:r>
         <w:rPr>
@@ -1328,6 +1339,780 @@
           <w:rFonts w:ascii="Arial" w:hAnsi="Arial"/>
         </w:rPr>
       </w:pPr>
+    </w:p>
+    <w:p>
+      <w:pPr>
+        <w:rPr>
+          <w:rFonts w:ascii="Arial" w:hAnsi="Arial"/>
+          <w:b/>
+          <w:bCs/>
+          <w:sz w:val="28"/>
+          <w:szCs w:val="28"/>
+        </w:rPr>
+      </w:pPr>
+      <w:r>
+        <w:rPr>
+          <w:rFonts w:ascii="Arial" w:hAnsi="Arial"/>
+          <w:b/>
+          <w:bCs/>
+          <w:sz w:val="28"/>
+          <w:szCs w:val="28"/>
+        </w:rPr>
+        <w:lastRenderedPageBreak/>
+        <w:t>Prototype</w:t>
+      </w:r>
+    </w:p>
+    <w:p>
+      <w:pPr>
+        <w:rPr>
+          <w:rFonts w:ascii="Arial" w:hAnsi="Arial"/>
+          <w:sz w:val="22"/>
+          <w:szCs w:val="22"/>
+        </w:rPr>
+      </w:pPr>
+      <w:r>
+        <w:rPr>
+          <w:rFonts w:ascii="Arial" w:hAnsi="Arial"/>
+          <w:sz w:val="22"/>
+          <w:szCs w:val="22"/>
+        </w:rPr>
+        <w:t xml:space="preserve">Our prototype is available to download at: … </w:t>
+      </w:r>
+    </w:p>
+    <w:p>
+      <w:pPr>
+        <w:rPr>
+          <w:rFonts w:ascii="Arial" w:hAnsi="Arial"/>
+          <w:sz w:val="22"/>
+          <w:szCs w:val="22"/>
+          <w:u w:val="single"/>
+        </w:rPr>
+      </w:pPr>
+      <w:r>
+        <w:rPr>
+          <w:rFonts w:ascii="Arial" w:hAnsi="Arial"/>
+          <w:sz w:val="22"/>
+          <w:szCs w:val="22"/>
+        </w:rPr>
+        <w:t>The following tools were used to develop it:</w:t>
+      </w:r>
+    </w:p>
+    <w:p>
+      <w:pPr>
+        <w:pStyle w:val="PargrafodaLista"/>
+        <w:numPr>
+          <w:ilvl w:val="0"/>
+          <w:numId w:val="5"/>
+        </w:numPr>
+        <w:rPr>
+          <w:rFonts w:ascii="Arial" w:hAnsi="Arial"/>
+          <w:sz w:val="22"/>
+          <w:szCs w:val="22"/>
+        </w:rPr>
+      </w:pPr>
+      <w:r>
+        <w:rPr>
+          <w:rFonts w:ascii="Arial" w:hAnsi="Arial"/>
+          <w:sz w:val="22"/>
+          <w:szCs w:val="22"/>
+        </w:rPr>
+        <w:t>React Native</w:t>
+      </w:r>
+    </w:p>
+    <w:p>
+      <w:pPr>
+        <w:pStyle w:val="PargrafodaLista"/>
+        <w:numPr>
+          <w:ilvl w:val="0"/>
+          <w:numId w:val="5"/>
+        </w:numPr>
+        <w:rPr>
+          <w:rFonts w:ascii="Arial" w:hAnsi="Arial"/>
+          <w:sz w:val="22"/>
+          <w:szCs w:val="22"/>
+        </w:rPr>
+      </w:pPr>
+      <w:r>
+        <w:rPr>
+          <w:rFonts w:ascii="Arial" w:hAnsi="Arial"/>
+          <w:sz w:val="22"/>
+          <w:szCs w:val="22"/>
+        </w:rPr>
+        <w:t>Typescript</w:t>
+      </w:r>
+    </w:p>
+    <w:p>
+      <w:pPr>
+        <w:pStyle w:val="PargrafodaLista"/>
+        <w:numPr>
+          <w:ilvl w:val="0"/>
+          <w:numId w:val="5"/>
+        </w:numPr>
+        <w:rPr>
+          <w:rFonts w:ascii="Arial" w:hAnsi="Arial"/>
+          <w:sz w:val="22"/>
+          <w:szCs w:val="22"/>
+        </w:rPr>
+      </w:pPr>
+      <w:r>
+        <w:rPr>
+          <w:rFonts w:ascii="Arial" w:hAnsi="Arial"/>
+          <w:sz w:val="22"/>
+          <w:szCs w:val="22"/>
+        </w:rPr>
+        <w:t>Miro</w:t>
+      </w:r>
+    </w:p>
+    <w:p>
+      <w:pPr>
+        <w:pStyle w:val="PargrafodaLista"/>
+        <w:numPr>
+          <w:ilvl w:val="0"/>
+          <w:numId w:val="5"/>
+        </w:numPr>
+        <w:rPr>
+          <w:rFonts w:ascii="Arial" w:hAnsi="Arial"/>
+          <w:sz w:val="22"/>
+          <w:szCs w:val="22"/>
+        </w:rPr>
+      </w:pPr>
+      <w:r>
+        <w:rPr>
+          <w:rFonts w:ascii="Arial" w:hAnsi="Arial"/>
+          <w:sz w:val="22"/>
+          <w:szCs w:val="22"/>
+        </w:rPr>
+        <w:t>Many React Native libraries such as:</w:t>
+      </w:r>
+    </w:p>
+    <w:p>
+      <w:pPr>
+        <w:pStyle w:val="PargrafodaLista"/>
+        <w:numPr>
+          <w:ilvl w:val="1"/>
+          <w:numId w:val="5"/>
+        </w:numPr>
+        <w:rPr>
+          <w:rFonts w:ascii="Arial" w:hAnsi="Arial"/>
+          <w:sz w:val="22"/>
+          <w:szCs w:val="22"/>
+        </w:rPr>
+      </w:pPr>
+      <w:r>
+        <w:rPr>
+          <w:rFonts w:ascii="Arial" w:hAnsi="Arial"/>
+          <w:sz w:val="22"/>
+          <w:szCs w:val="22"/>
+        </w:rPr>
+        <w:t>React Native Async Storage</w:t>
+      </w:r>
+    </w:p>
+    <w:p>
+      <w:pPr>
+        <w:pStyle w:val="PargrafodaLista"/>
+        <w:numPr>
+          <w:ilvl w:val="1"/>
+          <w:numId w:val="5"/>
+        </w:numPr>
+        <w:rPr>
+          <w:rFonts w:ascii="Arial" w:hAnsi="Arial"/>
+          <w:sz w:val="22"/>
+          <w:szCs w:val="22"/>
+        </w:rPr>
+      </w:pPr>
+      <w:r>
+        <w:rPr>
+          <w:rFonts w:ascii="Arial" w:hAnsi="Arial"/>
+          <w:sz w:val="22"/>
+          <w:szCs w:val="22"/>
+        </w:rPr>
+        <w:t>React Navigation</w:t>
+      </w:r>
+    </w:p>
+    <w:p>
+      <w:pPr>
+        <w:pStyle w:val="PargrafodaLista"/>
+        <w:numPr>
+          <w:ilvl w:val="1"/>
+          <w:numId w:val="5"/>
+        </w:numPr>
+        <w:rPr>
+          <w:rFonts w:ascii="Arial" w:hAnsi="Arial"/>
+          <w:sz w:val="22"/>
+          <w:szCs w:val="22"/>
+        </w:rPr>
+      </w:pPr>
+      <w:r>
+        <w:rPr>
+          <w:rFonts w:ascii="Arial" w:hAnsi="Arial"/>
+          <w:sz w:val="22"/>
+          <w:szCs w:val="22"/>
+        </w:rPr>
+        <w:t>React Redux</w:t>
+      </w:r>
+    </w:p>
+    <w:p>
+      <w:pPr>
+        <w:pStyle w:val="PargrafodaLista"/>
+        <w:numPr>
+          <w:ilvl w:val="1"/>
+          <w:numId w:val="5"/>
+        </w:numPr>
+        <w:rPr>
+          <w:rFonts w:ascii="Arial" w:hAnsi="Arial"/>
+          <w:sz w:val="22"/>
+          <w:szCs w:val="22"/>
+        </w:rPr>
+      </w:pPr>
+      <w:r>
+        <w:rPr>
+          <w:rFonts w:ascii="Arial" w:hAnsi="Arial"/>
+          <w:sz w:val="22"/>
+          <w:szCs w:val="22"/>
+        </w:rPr>
+        <w:t>Redux Toolkit</w:t>
+      </w:r>
+    </w:p>
+    <w:p>
+      <w:pPr>
+        <w:pStyle w:val="PargrafodaLista"/>
+        <w:numPr>
+          <w:ilvl w:val="1"/>
+          <w:numId w:val="5"/>
+        </w:numPr>
+        <w:rPr>
+          <w:rFonts w:ascii="Arial" w:hAnsi="Arial"/>
+          <w:sz w:val="22"/>
+          <w:szCs w:val="22"/>
+        </w:rPr>
+      </w:pPr>
+      <w:r>
+        <w:rPr>
+          <w:rFonts w:ascii="Arial" w:hAnsi="Arial"/>
+          <w:sz w:val="22"/>
+          <w:szCs w:val="22"/>
+        </w:rPr>
+        <w:t>React Native Vector Icons</w:t>
+      </w:r>
+    </w:p>
+    <w:p>
+      <w:pPr>
+        <w:rPr>
+          <w:rFonts w:ascii="Arial" w:hAnsi="Arial"/>
+          <w:b/>
+          <w:bCs/>
+          <w:sz w:val="28"/>
+          <w:szCs w:val="28"/>
+        </w:rPr>
+      </w:pPr>
+    </w:p>
+    <w:p>
+      <w:pPr>
+        <w:rPr>
+          <w:rFonts w:ascii="Arial" w:hAnsi="Arial"/>
+          <w:b/>
+          <w:bCs/>
+          <w:sz w:val="28"/>
+          <w:szCs w:val="28"/>
+        </w:rPr>
+      </w:pPr>
+      <w:r>
+        <w:rPr>
+          <w:rFonts w:ascii="Arial" w:hAnsi="Arial"/>
+          <w:b/>
+          <w:bCs/>
+          <w:sz w:val="28"/>
+          <w:szCs w:val="28"/>
+        </w:rPr>
+        <w:t>Briefing</w:t>
+      </w:r>
+    </w:p>
+    <w:p>
+      <w:pPr>
+        <w:jc w:val="both"/>
+        <w:rPr>
+          <w:rFonts w:ascii="Arial" w:hAnsi="Arial"/>
+          <w:sz w:val="22"/>
+          <w:szCs w:val="22"/>
+        </w:rPr>
+      </w:pPr>
+    </w:p>
+    <w:p>
+      <w:pPr>
+        <w:jc w:val="both"/>
+        <w:rPr>
+          <w:rFonts w:ascii="Arial" w:hAnsi="Arial"/>
+          <w:sz w:val="22"/>
+          <w:szCs w:val="22"/>
+        </w:rPr>
+      </w:pPr>
+      <w:r>
+        <w:rPr>
+          <w:rFonts w:ascii="Arial" w:hAnsi="Arial"/>
+          <w:sz w:val="22"/>
+          <w:szCs w:val="22"/>
+        </w:rPr>
+        <w:t>Our app</w:t>
+      </w:r>
+      <w:r>
+        <w:rPr>
+          <w:rFonts w:ascii="Arial" w:hAnsi="Arial"/>
+          <w:sz w:val="22"/>
+          <w:szCs w:val="22"/>
+        </w:rPr>
+        <w:t xml:space="preserve">, </w:t>
+      </w:r>
+      <w:proofErr w:type="spellStart"/>
+      <w:r>
+        <w:rPr>
+          <w:rFonts w:ascii="Arial" w:hAnsi="Arial"/>
+          <w:sz w:val="22"/>
+          <w:szCs w:val="22"/>
+        </w:rPr>
+        <w:t>CartGuru</w:t>
+      </w:r>
+      <w:proofErr w:type="spellEnd"/>
+      <w:r>
+        <w:rPr>
+          <w:rFonts w:ascii="Arial" w:hAnsi="Arial"/>
+          <w:sz w:val="22"/>
+          <w:szCs w:val="22"/>
+        </w:rPr>
+        <w:t>,</w:t>
+      </w:r>
+      <w:r>
+        <w:rPr>
+          <w:rFonts w:ascii="Arial" w:hAnsi="Arial"/>
+          <w:sz w:val="22"/>
+          <w:szCs w:val="22"/>
+        </w:rPr>
+        <w:t xml:space="preserve"> was created with the purpose to give our client the necessary information to make conscious decisions with their purchases in what supermarket.</w:t>
+      </w:r>
+    </w:p>
+    <w:p>
+      <w:pPr>
+        <w:jc w:val="both"/>
+        <w:rPr>
+          <w:rFonts w:ascii="Arial" w:hAnsi="Arial"/>
+          <w:sz w:val="22"/>
+          <w:szCs w:val="22"/>
+        </w:rPr>
+      </w:pPr>
+      <w:r>
+        <w:rPr>
+          <w:rFonts w:ascii="Arial" w:hAnsi="Arial"/>
+          <w:sz w:val="22"/>
+          <w:szCs w:val="22"/>
+        </w:rPr>
+        <w:t xml:space="preserve">The app has the feature to </w:t>
+      </w:r>
+      <w:r>
+        <w:rPr>
+          <w:rFonts w:ascii="Arial" w:hAnsi="Arial"/>
+          <w:sz w:val="22"/>
+          <w:szCs w:val="22"/>
+        </w:rPr>
+        <w:t>create a shopping list and find the best supermarket according to the user’s criteria, for example location, price, etc. It’s also important to note that the prices get update via a well-established community. Finally, we also have another feature to track expiry dates and receive notifications before your products get spoiled.</w:t>
+      </w:r>
+    </w:p>
+    <w:p>
+      <w:pPr>
+        <w:rPr>
+          <w:rFonts w:ascii="Arial" w:hAnsi="Arial"/>
+          <w:sz w:val="22"/>
+          <w:szCs w:val="22"/>
+        </w:rPr>
+      </w:pPr>
+    </w:p>
+    <w:p>
+      <w:pPr>
+        <w:rPr>
+          <w:rFonts w:ascii="Arial" w:hAnsi="Arial"/>
+          <w:sz w:val="22"/>
+          <w:szCs w:val="22"/>
+        </w:rPr>
+      </w:pPr>
+    </w:p>
+    <w:p>
+      <w:pPr>
+        <w:rPr>
+          <w:rFonts w:ascii="Arial" w:hAnsi="Arial"/>
+          <w:sz w:val="22"/>
+          <w:szCs w:val="22"/>
+        </w:rPr>
+      </w:pPr>
+    </w:p>
+    <w:p>
+      <w:pPr>
+        <w:rPr>
+          <w:rFonts w:ascii="Arial" w:hAnsi="Arial"/>
+          <w:b/>
+          <w:bCs/>
+          <w:sz w:val="28"/>
+          <w:szCs w:val="28"/>
+        </w:rPr>
+      </w:pPr>
+      <w:r>
+        <w:rPr>
+          <w:rFonts w:ascii="Arial" w:hAnsi="Arial"/>
+          <w:b/>
+          <w:bCs/>
+          <w:sz w:val="28"/>
+          <w:szCs w:val="28"/>
+        </w:rPr>
+        <w:t>Scenarios</w:t>
+      </w:r>
+    </w:p>
+    <w:p>
+      <w:pPr>
+        <w:jc w:val="both"/>
+        <w:rPr>
+          <w:rFonts w:ascii="Arial" w:hAnsi="Arial" w:cs="Arial"/>
+          <w:sz w:val="22"/>
+          <w:szCs w:val="22"/>
+        </w:rPr>
+      </w:pPr>
+    </w:p>
+    <w:p>
+      <w:pPr>
+        <w:jc w:val="both"/>
+        <w:rPr>
+          <w:rFonts w:ascii="Arial" w:hAnsi="Arial" w:cs="Arial"/>
+          <w:sz w:val="22"/>
+          <w:szCs w:val="22"/>
+        </w:rPr>
+      </w:pPr>
+      <w:r>
+        <w:rPr>
+          <w:rFonts w:ascii="Arial" w:hAnsi="Arial" w:cs="Arial"/>
+          <w:sz w:val="22"/>
+          <w:szCs w:val="22"/>
+        </w:rPr>
+        <w:t>Scenario 1</w:t>
+      </w:r>
+    </w:p>
+    <w:p>
+      <w:pPr>
+        <w:jc w:val="both"/>
+        <w:rPr>
+          <w:rFonts w:ascii="Arial" w:hAnsi="Arial" w:cs="Arial"/>
+          <w:sz w:val="22"/>
+          <w:szCs w:val="22"/>
+        </w:rPr>
+      </w:pPr>
+    </w:p>
+    <w:p>
+      <w:pPr>
+        <w:jc w:val="both"/>
+        <w:rPr>
+          <w:rFonts w:ascii="Arial" w:hAnsi="Arial" w:cs="Arial"/>
+          <w:sz w:val="22"/>
+          <w:szCs w:val="22"/>
+        </w:rPr>
+      </w:pPr>
+      <w:r>
+        <w:rPr>
+          <w:rFonts w:ascii="Arial" w:hAnsi="Arial" w:cs="Arial"/>
+          <w:sz w:val="22"/>
+          <w:szCs w:val="22"/>
+        </w:rPr>
+        <w:t xml:space="preserve">Mrs. Jane was on her way home after work thinking about what she could make for dinner, she immediately thought of making </w:t>
+      </w:r>
+      <w:proofErr w:type="spellStart"/>
+      <w:r>
+        <w:rPr>
+          <w:rFonts w:ascii="Arial" w:hAnsi="Arial" w:cs="Arial"/>
+          <w:sz w:val="22"/>
+          <w:szCs w:val="22"/>
+        </w:rPr>
+        <w:t>açorda</w:t>
+      </w:r>
+      <w:proofErr w:type="spellEnd"/>
+      <w:r>
+        <w:rPr>
+          <w:rFonts w:ascii="Arial" w:hAnsi="Arial" w:cs="Arial"/>
+          <w:sz w:val="22"/>
+          <w:szCs w:val="22"/>
+        </w:rPr>
+        <w:t xml:space="preserve">, however she remembered that her husband and kids ate toasts with the remaining bread for breakfast. The store she usually goes to is quite far from her way home, so she decides to try </w:t>
+      </w:r>
+      <w:proofErr w:type="spellStart"/>
+      <w:r>
+        <w:rPr>
+          <w:rFonts w:ascii="Arial" w:hAnsi="Arial" w:cs="Arial"/>
+          <w:sz w:val="22"/>
+          <w:szCs w:val="22"/>
+        </w:rPr>
+        <w:t>CartGuru</w:t>
+      </w:r>
+      <w:proofErr w:type="spellEnd"/>
+      <w:r>
+        <w:rPr>
+          <w:rFonts w:ascii="Arial" w:hAnsi="Arial" w:cs="Arial"/>
+          <w:sz w:val="22"/>
+          <w:szCs w:val="22"/>
+        </w:rPr>
+        <w:t>, a mobile app she recently downloaded, that lets her find products at the best price nearby. Mrs. Jane is in a hurry, so she wants to find the route to a store that sells bread within 50 meters of her current location.</w:t>
+      </w:r>
+    </w:p>
+    <w:p>
+      <w:pPr>
+        <w:jc w:val="both"/>
+        <w:rPr>
+          <w:rFonts w:ascii="Arial" w:hAnsi="Arial" w:cs="Arial"/>
+          <w:sz w:val="22"/>
+          <w:szCs w:val="22"/>
+        </w:rPr>
+      </w:pPr>
+    </w:p>
+    <w:p>
+      <w:pPr>
+        <w:jc w:val="both"/>
+        <w:rPr>
+          <w:rFonts w:ascii="Arial" w:hAnsi="Arial" w:cs="Arial"/>
+          <w:sz w:val="22"/>
+          <w:szCs w:val="22"/>
+        </w:rPr>
+      </w:pPr>
+      <w:r>
+        <w:rPr>
+          <w:rFonts w:ascii="Arial" w:hAnsi="Arial" w:cs="Arial"/>
+          <w:sz w:val="22"/>
+          <w:szCs w:val="22"/>
+        </w:rPr>
+        <w:t>Scenario 2</w:t>
+      </w:r>
+    </w:p>
+    <w:p>
+      <w:pPr>
+        <w:jc w:val="both"/>
+        <w:rPr>
+          <w:rFonts w:ascii="Arial" w:hAnsi="Arial" w:cs="Arial"/>
+          <w:sz w:val="22"/>
+          <w:szCs w:val="22"/>
+        </w:rPr>
+      </w:pPr>
+    </w:p>
+    <w:p>
+      <w:pPr>
+        <w:jc w:val="both"/>
+        <w:rPr>
+          <w:rFonts w:ascii="Arial" w:hAnsi="Arial" w:cs="Arial"/>
+          <w:sz w:val="22"/>
+          <w:szCs w:val="22"/>
+        </w:rPr>
+      </w:pPr>
+      <w:r>
+        <w:rPr>
+          <w:rFonts w:ascii="Arial" w:hAnsi="Arial" w:cs="Arial"/>
+          <w:sz w:val="22"/>
+          <w:szCs w:val="22"/>
+        </w:rPr>
+        <w:t xml:space="preserve">Mr. Samuel is an avid </w:t>
+      </w:r>
+      <w:proofErr w:type="spellStart"/>
+      <w:r>
+        <w:rPr>
+          <w:rFonts w:ascii="Arial" w:hAnsi="Arial" w:cs="Arial"/>
+          <w:sz w:val="22"/>
+          <w:szCs w:val="22"/>
+        </w:rPr>
+        <w:t>CartGuru</w:t>
+      </w:r>
+      <w:proofErr w:type="spellEnd"/>
+      <w:r>
+        <w:rPr>
+          <w:rFonts w:ascii="Arial" w:hAnsi="Arial" w:cs="Arial"/>
+          <w:sz w:val="22"/>
+          <w:szCs w:val="22"/>
+        </w:rPr>
+        <w:t xml:space="preserve"> user, so he already has an account and frequently interacts with the community. A few days ago, he saw a post in the community of a chocolate bar he never tried, so while he was shopping, Mr. Samuel went to the chocolate aisle and found out it was even cheaper in his supermarket of choice. To alert other users, Mr. Samuel decided to share it on </w:t>
+      </w:r>
+      <w:proofErr w:type="spellStart"/>
+      <w:r>
+        <w:rPr>
+          <w:rFonts w:ascii="Arial" w:hAnsi="Arial" w:cs="Arial"/>
+          <w:sz w:val="22"/>
+          <w:szCs w:val="22"/>
+        </w:rPr>
+        <w:t>CartGuru</w:t>
+      </w:r>
+      <w:proofErr w:type="spellEnd"/>
+      <w:r>
+        <w:rPr>
+          <w:rFonts w:ascii="Arial" w:hAnsi="Arial" w:cs="Arial"/>
+          <w:sz w:val="22"/>
+          <w:szCs w:val="22"/>
+        </w:rPr>
+        <w:t>.</w:t>
+      </w:r>
+    </w:p>
+    <w:p>
+      <w:pPr>
+        <w:jc w:val="both"/>
+        <w:rPr>
+          <w:rFonts w:ascii="Arial" w:hAnsi="Arial" w:cs="Arial"/>
+          <w:sz w:val="22"/>
+          <w:szCs w:val="22"/>
+        </w:rPr>
+      </w:pPr>
+    </w:p>
+    <w:p>
+      <w:pPr>
+        <w:jc w:val="both"/>
+        <w:rPr>
+          <w:rFonts w:ascii="Arial" w:hAnsi="Arial" w:cs="Arial"/>
+          <w:sz w:val="22"/>
+          <w:szCs w:val="22"/>
+        </w:rPr>
+      </w:pPr>
+      <w:r>
+        <w:rPr>
+          <w:rFonts w:ascii="Arial" w:hAnsi="Arial" w:cs="Arial"/>
+          <w:sz w:val="22"/>
+          <w:szCs w:val="22"/>
+        </w:rPr>
+        <w:t>Scenario 3</w:t>
+      </w:r>
+    </w:p>
+    <w:p>
+      <w:pPr>
+        <w:jc w:val="both"/>
+        <w:rPr>
+          <w:rFonts w:ascii="Arial" w:hAnsi="Arial" w:cs="Arial"/>
+          <w:sz w:val="22"/>
+          <w:szCs w:val="22"/>
+        </w:rPr>
+      </w:pPr>
+    </w:p>
+    <w:p>
+      <w:pPr>
+        <w:jc w:val="both"/>
+        <w:rPr>
+          <w:rFonts w:ascii="Arial" w:hAnsi="Arial" w:cs="Arial"/>
+          <w:sz w:val="22"/>
+          <w:szCs w:val="22"/>
+        </w:rPr>
+      </w:pPr>
+      <w:r>
+        <w:rPr>
+          <w:rFonts w:ascii="Arial" w:hAnsi="Arial" w:cs="Arial"/>
+          <w:sz w:val="22"/>
+          <w:szCs w:val="22"/>
+        </w:rPr>
+        <w:t xml:space="preserve">Mr. Ruy loves caramel nuts, and the last time he went to the supermarket he overbought them as they were on sale, but, unfortunately, he couldn’t eat all the nuts within the expiry date. Mr. Ruy told this story to a friend of his, Mr. Samuel, which in turn recommend him </w:t>
+      </w:r>
+      <w:proofErr w:type="spellStart"/>
+      <w:r>
+        <w:rPr>
+          <w:rFonts w:ascii="Arial" w:hAnsi="Arial" w:cs="Arial"/>
+          <w:sz w:val="22"/>
+          <w:szCs w:val="22"/>
+        </w:rPr>
+        <w:t>CartGuru</w:t>
+      </w:r>
+      <w:proofErr w:type="spellEnd"/>
+      <w:r>
+        <w:rPr>
+          <w:rFonts w:ascii="Arial" w:hAnsi="Arial" w:cs="Arial"/>
+          <w:sz w:val="22"/>
+          <w:szCs w:val="22"/>
+        </w:rPr>
+        <w:t xml:space="preserve"> to take note of expiry dates and receive notifications to avoid it. Mr. Ruy listened to Mr. Samuel’s advice and the next he bought a nut </w:t>
+      </w:r>
+      <w:proofErr w:type="gramStart"/>
+      <w:r>
+        <w:rPr>
+          <w:rFonts w:ascii="Arial" w:hAnsi="Arial" w:cs="Arial"/>
+          <w:sz w:val="22"/>
+          <w:szCs w:val="22"/>
+        </w:rPr>
+        <w:t>sack</w:t>
+      </w:r>
+      <w:proofErr w:type="gramEnd"/>
+      <w:r>
+        <w:rPr>
+          <w:rFonts w:ascii="Arial" w:hAnsi="Arial" w:cs="Arial"/>
+          <w:sz w:val="22"/>
+          <w:szCs w:val="22"/>
+        </w:rPr>
+        <w:t xml:space="preserve"> and he registered the product’s expiry date in the app</w:t>
+      </w:r>
+    </w:p>
+    <w:p>
+      <w:pPr>
+        <w:jc w:val="both"/>
+        <w:rPr>
+          <w:rFonts w:ascii="Arial" w:hAnsi="Arial" w:cs="Arial"/>
+          <w:sz w:val="22"/>
+          <w:szCs w:val="22"/>
+        </w:rPr>
+      </w:pPr>
+    </w:p>
+    <w:p>
+      <w:pPr>
+        <w:jc w:val="both"/>
+        <w:rPr>
+          <w:rFonts w:ascii="Arial" w:hAnsi="Arial" w:cs="Arial"/>
+          <w:sz w:val="22"/>
+          <w:szCs w:val="22"/>
+        </w:rPr>
+      </w:pPr>
+      <w:r>
+        <w:rPr>
+          <w:rFonts w:ascii="Arial" w:hAnsi="Arial" w:cs="Arial"/>
+          <w:sz w:val="22"/>
+          <w:szCs w:val="22"/>
+        </w:rPr>
+        <w:t>Scenario 4</w:t>
+      </w:r>
+    </w:p>
+    <w:p>
+      <w:pPr>
+        <w:jc w:val="both"/>
+        <w:rPr>
+          <w:rFonts w:ascii="Arial" w:hAnsi="Arial" w:cs="Arial"/>
+          <w:sz w:val="22"/>
+          <w:szCs w:val="22"/>
+        </w:rPr>
+      </w:pPr>
+    </w:p>
+    <w:p>
+      <w:pPr>
+        <w:jc w:val="both"/>
+        <w:rPr>
+          <w:rFonts w:ascii="Arial" w:hAnsi="Arial" w:cs="Arial"/>
+          <w:sz w:val="22"/>
+          <w:szCs w:val="22"/>
+          <w:u w:val="single"/>
+        </w:rPr>
+      </w:pPr>
+      <w:r>
+        <w:rPr>
+          <w:rFonts w:ascii="Arial" w:hAnsi="Arial" w:cs="Arial"/>
+          <w:sz w:val="22"/>
+          <w:szCs w:val="22"/>
+        </w:rPr>
+        <w:t xml:space="preserve">Mrs. Jane after eating an amazing </w:t>
+      </w:r>
+      <w:proofErr w:type="spellStart"/>
+      <w:r>
+        <w:rPr>
+          <w:rFonts w:ascii="Arial" w:hAnsi="Arial" w:cs="Arial"/>
+          <w:sz w:val="22"/>
+          <w:szCs w:val="22"/>
+        </w:rPr>
+        <w:t>açorda</w:t>
+      </w:r>
+      <w:proofErr w:type="spellEnd"/>
+      <w:r>
+        <w:rPr>
+          <w:rFonts w:ascii="Arial" w:hAnsi="Arial" w:cs="Arial"/>
+          <w:sz w:val="22"/>
+          <w:szCs w:val="22"/>
+        </w:rPr>
+        <w:t xml:space="preserve"> realized how useful the app was, she decided to explore the app a bit more, but soon realized she hadn’t deleted the bread entry from her shopping list, which she doesn’t need anymore.</w:t>
+      </w:r>
     </w:p>
     <w:p>
       <w:pPr>
@@ -1499,6 +2284,119 @@
     </w:lvl>
   </w:abstractNum>
   <w:abstractNum w:abstractNumId="1" w15:restartNumberingAfterBreak="0">
+    <w:nsid w:val="54587906"/>
+    <w:multiLevelType w:val="hybridMultilevel"/>
+    <w:tmpl w:val="359AB84A"/>
+    <w:lvl w:ilvl="0" w:tplc="0C000001">
+      <w:start w:val="1"/>
+      <w:numFmt w:val="bullet"/>
+      <w:lvlText w:val=""/>
+      <w:lvlJc w:val="left"/>
+      <w:pPr>
+        <w:ind w:left="720" w:hanging="360"/>
+      </w:pPr>
+      <w:rPr>
+        <w:rFonts w:ascii="Symbol" w:hAnsi="Symbol" w:hint="default"/>
+      </w:rPr>
+    </w:lvl>
+    <w:lvl w:ilvl="1" w:tplc="0C000003">
+      <w:start w:val="1"/>
+      <w:numFmt w:val="bullet"/>
+      <w:lvlText w:val="o"/>
+      <w:lvlJc w:val="left"/>
+      <w:pPr>
+        <w:ind w:left="1440" w:hanging="360"/>
+      </w:pPr>
+      <w:rPr>
+        <w:rFonts w:ascii="Courier New" w:hAnsi="Courier New" w:cs="Courier New" w:hint="default"/>
+      </w:rPr>
+    </w:lvl>
+    <w:lvl w:ilvl="2" w:tplc="0C000005" w:tentative="1">
+      <w:start w:val="1"/>
+      <w:numFmt w:val="bullet"/>
+      <w:lvlText w:val=""/>
+      <w:lvlJc w:val="left"/>
+      <w:pPr>
+        <w:ind w:left="2160" w:hanging="360"/>
+      </w:pPr>
+      <w:rPr>
+        <w:rFonts w:ascii="Wingdings" w:hAnsi="Wingdings" w:hint="default"/>
+      </w:rPr>
+    </w:lvl>
+    <w:lvl w:ilvl="3" w:tplc="0C000001" w:tentative="1">
+      <w:start w:val="1"/>
+      <w:numFmt w:val="bullet"/>
+      <w:lvlText w:val=""/>
+      <w:lvlJc w:val="left"/>
+      <w:pPr>
+        <w:ind w:left="2880" w:hanging="360"/>
+      </w:pPr>
+      <w:rPr>
+        <w:rFonts w:ascii="Symbol" w:hAnsi="Symbol" w:hint="default"/>
+      </w:rPr>
+    </w:lvl>
+    <w:lvl w:ilvl="4" w:tplc="0C000003" w:tentative="1">
+      <w:start w:val="1"/>
+      <w:numFmt w:val="bullet"/>
+      <w:lvlText w:val="o"/>
+      <w:lvlJc w:val="left"/>
+      <w:pPr>
+        <w:ind w:left="3600" w:hanging="360"/>
+      </w:pPr>
+      <w:rPr>
+        <w:rFonts w:ascii="Courier New" w:hAnsi="Courier New" w:cs="Courier New" w:hint="default"/>
+      </w:rPr>
+    </w:lvl>
+    <w:lvl w:ilvl="5" w:tplc="0C000005" w:tentative="1">
+      <w:start w:val="1"/>
+      <w:numFmt w:val="bullet"/>
+      <w:lvlText w:val=""/>
+      <w:lvlJc w:val="left"/>
+      <w:pPr>
+        <w:ind w:left="4320" w:hanging="360"/>
+      </w:pPr>
+      <w:rPr>
+        <w:rFonts w:ascii="Wingdings" w:hAnsi="Wingdings" w:hint="default"/>
+      </w:rPr>
+    </w:lvl>
+    <w:lvl w:ilvl="6" w:tplc="0C000001" w:tentative="1">
+      <w:start w:val="1"/>
+      <w:numFmt w:val="bullet"/>
+      <w:lvlText w:val=""/>
+      <w:lvlJc w:val="left"/>
+      <w:pPr>
+        <w:ind w:left="5040" w:hanging="360"/>
+      </w:pPr>
+      <w:rPr>
+        <w:rFonts w:ascii="Symbol" w:hAnsi="Symbol" w:hint="default"/>
+      </w:rPr>
+    </w:lvl>
+    <w:lvl w:ilvl="7" w:tplc="0C000003" w:tentative="1">
+      <w:start w:val="1"/>
+      <w:numFmt w:val="bullet"/>
+      <w:lvlText w:val="o"/>
+      <w:lvlJc w:val="left"/>
+      <w:pPr>
+        <w:ind w:left="5760" w:hanging="360"/>
+      </w:pPr>
+      <w:rPr>
+        <w:rFonts w:ascii="Courier New" w:hAnsi="Courier New" w:cs="Courier New" w:hint="default"/>
+      </w:rPr>
+    </w:lvl>
+    <w:lvl w:ilvl="8" w:tplc="0C000005" w:tentative="1">
+      <w:start w:val="1"/>
+      <w:numFmt w:val="bullet"/>
+      <w:lvlText w:val=""/>
+      <w:lvlJc w:val="left"/>
+      <w:pPr>
+        <w:ind w:left="6480" w:hanging="360"/>
+      </w:pPr>
+      <w:rPr>
+        <w:rFonts w:ascii="Wingdings" w:hAnsi="Wingdings" w:hint="default"/>
+      </w:rPr>
+    </w:lvl>
+  </w:abstractNum>
+  <w:abstractNum w:abstractNumId="2" w15:restartNumberingAfterBreak="0">
     <w:nsid w:val="55295C15"/>
     <w:multiLevelType w:val="multilevel"/>
     <w:tmpl w:val="A99C6C1E"/>
@@ -1647,7 +2545,7 @@
       </w:rPr>
     </w:lvl>
   </w:abstractNum>
-  <w:abstractNum w:abstractNumId="2" w15:restartNumberingAfterBreak="0">
+  <w:abstractNum w:abstractNumId="3" w15:restartNumberingAfterBreak="0">
     <w:nsid w:val="776E1B90"/>
     <w:multiLevelType w:val="multilevel"/>
     <w:tmpl w:val="30E2B7E8"/>
@@ -1796,7 +2694,7 @@
       </w:rPr>
     </w:lvl>
   </w:abstractNum>
-  <w:abstractNum w:abstractNumId="3" w15:restartNumberingAfterBreak="0">
+  <w:abstractNum w:abstractNumId="4" w15:restartNumberingAfterBreak="0">
     <w:nsid w:val="7795572D"/>
     <w:multiLevelType w:val="hybridMultilevel"/>
     <w:tmpl w:val="5D26D7B2"/>
@@ -1910,15 +2808,18 @@
     </w:lvl>
   </w:abstractNum>
   <w:num w:numId="1" w16cid:durableId="1483697825">
-    <w:abstractNumId w:val="3"/>
+    <w:abstractNumId w:val="4"/>
   </w:num>
   <w:num w:numId="2" w16cid:durableId="444621674">
     <w:abstractNumId w:val="0"/>
   </w:num>
   <w:num w:numId="3" w16cid:durableId="1760130271">
+    <w:abstractNumId w:val="3"/>
+  </w:num>
+  <w:num w:numId="4" w16cid:durableId="380444790">
     <w:abstractNumId w:val="2"/>
   </w:num>
-  <w:num w:numId="4" w16cid:durableId="380444790">
+  <w:num w:numId="5" w16cid:durableId="399717190">
     <w:abstractNumId w:val="1"/>
   </w:num>
 </w:numbering>

</xml_diff>